<commit_message>
Made changes in documentation and code
</commit_message>
<xml_diff>
--- a/BigData_Lab_1/Docs/BigDataAnalytics_Lab_1.docx
+++ b/BigData_Lab_1/Docs/BigDataAnalytics_Lab_1.docx
@@ -33,17 +33,10 @@
     <w:p>
       <w:pPr>
         <w:rPr>
-          <w:sz w:val="28"/>
-          <w:szCs w:val="28"/>
-        </w:rPr>
-      </w:pPr>
-      <w:r>
-        <w:rPr>
           <w:sz w:val="56"/>
           <w:szCs w:val="56"/>
         </w:rPr>
-        <w:tab/>
-      </w:r>
+      </w:pPr>
       <w:r>
         <w:rPr>
           <w:sz w:val="56"/>
@@ -71,14 +64,27 @@
           <w:szCs w:val="56"/>
         </w:rPr>
         <w:tab/>
-      </w:r>
-      <w:r>
+        <w:t xml:space="preserve">         Lab – 1</w:t>
+      </w:r>
+    </w:p>
+    <w:p>
+      <w:pPr>
         <w:rPr>
           <w:sz w:val="56"/>
           <w:szCs w:val="56"/>
         </w:rPr>
-        <w:tab/>
-      </w:r>
+      </w:pPr>
+      <w:bookmarkStart w:id="0" w:name="_GoBack"/>
+      <w:bookmarkEnd w:id="0"/>
+    </w:p>
+    <w:p>
+      <w:pPr>
+        <w:spacing w:after="0"/>
+        <w:rPr>
+          <w:sz w:val="28"/>
+          <w:szCs w:val="28"/>
+        </w:rPr>
+      </w:pPr>
       <w:r>
         <w:rPr>
           <w:sz w:val="56"/>
@@ -88,6 +94,34 @@
       </w:r>
       <w:r>
         <w:rPr>
+          <w:sz w:val="56"/>
+          <w:szCs w:val="56"/>
+        </w:rPr>
+        <w:tab/>
+      </w:r>
+      <w:r>
+        <w:rPr>
+          <w:sz w:val="56"/>
+          <w:szCs w:val="56"/>
+        </w:rPr>
+        <w:tab/>
+      </w:r>
+      <w:r>
+        <w:rPr>
+          <w:sz w:val="56"/>
+          <w:szCs w:val="56"/>
+        </w:rPr>
+        <w:tab/>
+      </w:r>
+      <w:r>
+        <w:rPr>
+          <w:sz w:val="56"/>
+          <w:szCs w:val="56"/>
+        </w:rPr>
+        <w:tab/>
+      </w:r>
+      <w:r>
+        <w:rPr>
           <w:sz w:val="28"/>
           <w:szCs w:val="28"/>
         </w:rPr>
@@ -109,28 +143,22 @@
         </w:rPr>
         <w:t>, Ampapathina</w:t>
       </w:r>
-    </w:p>
-    <w:p>
-      <w:pPr>
-        <w:rPr>
-          <w:sz w:val="28"/>
-          <w:szCs w:val="28"/>
-        </w:rPr>
-      </w:pPr>
-      <w:r>
-        <w:rPr>
-          <w:sz w:val="28"/>
-          <w:szCs w:val="28"/>
-        </w:rPr>
-        <w:tab/>
-      </w:r>
-      <w:r>
-        <w:rPr>
-          <w:sz w:val="28"/>
-          <w:szCs w:val="28"/>
-        </w:rPr>
-        <w:tab/>
-      </w:r>
+      <w:r>
+        <w:rPr>
+          <w:sz w:val="28"/>
+          <w:szCs w:val="28"/>
+        </w:rPr>
+        <w:t xml:space="preserve"> (16203705)</w:t>
+      </w:r>
+    </w:p>
+    <w:p>
+      <w:pPr>
+        <w:spacing w:after="0"/>
+        <w:rPr>
+          <w:sz w:val="28"/>
+          <w:szCs w:val="28"/>
+        </w:rPr>
+      </w:pPr>
       <w:r>
         <w:rPr>
           <w:sz w:val="28"/>
@@ -167,6 +195,13 @@
         <w:tab/>
         <w:t>Manohar Reddy, Dyapa</w:t>
       </w:r>
+      <w:r>
+        <w:rPr>
+          <w:sz w:val="28"/>
+          <w:szCs w:val="28"/>
+        </w:rPr>
+        <w:t xml:space="preserve"> (16199984)</w:t>
+      </w:r>
     </w:p>
     <w:p>
       <w:pPr>
@@ -309,7 +344,6 @@
           <w:sz w:val="40"/>
           <w:szCs w:val="40"/>
         </w:rPr>
-        <w:lastRenderedPageBreak/>
         <w:t>StoryBoard</w:t>
       </w:r>
       <w:proofErr w:type="spellEnd"/>
@@ -461,7 +495,6 @@
           <w:sz w:val="40"/>
           <w:szCs w:val="40"/>
         </w:rPr>
-        <w:lastRenderedPageBreak/>
         <w:t>Initial View Controller</w:t>
       </w:r>
     </w:p>
@@ -571,6 +604,7 @@
           <w:sz w:val="28"/>
           <w:szCs w:val="28"/>
         </w:rPr>
+        <w:lastRenderedPageBreak/>
         <w:drawing>
           <wp:inline distT="0" distB="0" distL="0" distR="0" wp14:anchorId="1854CE8B" wp14:editId="08845D73">
             <wp:extent cx="1681512" cy="2990850"/>
@@ -749,6 +783,7 @@
           <w:sz w:val="28"/>
           <w:szCs w:val="28"/>
         </w:rPr>
+        <w:lastRenderedPageBreak/>
         <w:t>Screen</w:t>
       </w:r>
     </w:p>
@@ -882,6 +917,7 @@
           <w:sz w:val="28"/>
           <w:szCs w:val="28"/>
         </w:rPr>
+        <w:lastRenderedPageBreak/>
         <w:drawing>
           <wp:inline distT="0" distB="0" distL="0" distR="0">
             <wp:extent cx="5943600" cy="3573846"/>
@@ -1009,8 +1045,116 @@
           </wp:inline>
         </w:drawing>
       </w:r>
-      <w:bookmarkStart w:id="0" w:name="_GoBack"/>
-      <w:bookmarkEnd w:id="0"/>
+    </w:p>
+    <w:p>
+      <w:pPr>
+        <w:spacing w:after="0"/>
+        <w:rPr>
+          <w:sz w:val="28"/>
+          <w:szCs w:val="28"/>
+        </w:rPr>
+      </w:pPr>
+      <w:proofErr w:type="spellStart"/>
+      <w:r>
+        <w:rPr>
+          <w:sz w:val="28"/>
+          <w:szCs w:val="28"/>
+        </w:rPr>
+        <w:t>Git</w:t>
+      </w:r>
+      <w:proofErr w:type="spellEnd"/>
+      <w:r>
+        <w:rPr>
+          <w:sz w:val="28"/>
+          <w:szCs w:val="28"/>
+        </w:rPr>
+        <w:t xml:space="preserve"> Hub URL</w:t>
+      </w:r>
+    </w:p>
+    <w:p>
+      <w:pPr>
+        <w:spacing w:after="0"/>
+        <w:rPr>
+          <w:sz w:val="24"/>
+          <w:szCs w:val="24"/>
+        </w:rPr>
+      </w:pPr>
+      <w:hyperlink r:id="rId11" w:history="1">
+        <w:r>
+          <w:rPr>
+            <w:rStyle w:val="Hyperlink"/>
+            <w:sz w:val="24"/>
+            <w:szCs w:val="24"/>
+          </w:rPr>
+          <w:t>https://github.com/Dayananda87/BigDataLabs</w:t>
+        </w:r>
+      </w:hyperlink>
+    </w:p>
+    <w:p>
+      <w:pPr>
+        <w:spacing w:after="0"/>
+        <w:rPr>
+          <w:sz w:val="24"/>
+          <w:szCs w:val="24"/>
+        </w:rPr>
+      </w:pPr>
+    </w:p>
+    <w:p>
+      <w:pPr>
+        <w:spacing w:after="0"/>
+        <w:rPr>
+          <w:sz w:val="24"/>
+          <w:szCs w:val="24"/>
+        </w:rPr>
+      </w:pPr>
+      <w:r>
+        <w:rPr>
+          <w:sz w:val="24"/>
+          <w:szCs w:val="24"/>
+        </w:rPr>
+        <w:t>Please download “</w:t>
+      </w:r>
+      <w:hyperlink r:id="rId12" w:tooltip="BigData_Lab_1" w:history="1">
+        <w:r>
+          <w:rPr>
+            <w:rStyle w:val="Hyperlink"/>
+            <w:rFonts w:ascii="Helvetica" w:hAnsi="Helvetica" w:cs="Helvetica"/>
+            <w:color w:val="4078C0"/>
+            <w:sz w:val="20"/>
+            <w:szCs w:val="20"/>
+            <w:u w:val="none"/>
+            <w:shd w:val="clear" w:color="auto" w:fill="F8F8F8"/>
+          </w:rPr>
+          <w:t>BigData_</w:t>
+        </w:r>
+        <w:r>
+          <w:rPr>
+            <w:rStyle w:val="Hyperlink"/>
+            <w:rFonts w:ascii="Helvetica" w:hAnsi="Helvetica" w:cs="Helvetica"/>
+            <w:color w:val="4078C0"/>
+            <w:sz w:val="20"/>
+            <w:szCs w:val="20"/>
+            <w:u w:val="none"/>
+            <w:shd w:val="clear" w:color="auto" w:fill="F8F8F8"/>
+          </w:rPr>
+          <w:t>L</w:t>
+        </w:r>
+        <w:r>
+          <w:rPr>
+            <w:rStyle w:val="Hyperlink"/>
+            <w:rFonts w:ascii="Helvetica" w:hAnsi="Helvetica" w:cs="Helvetica"/>
+            <w:color w:val="4078C0"/>
+            <w:sz w:val="20"/>
+            <w:szCs w:val="20"/>
+            <w:u w:val="none"/>
+            <w:shd w:val="clear" w:color="auto" w:fill="F8F8F8"/>
+          </w:rPr>
+          <w:t>ab_1</w:t>
+        </w:r>
+      </w:hyperlink>
+      <w:r>
+        <w:t>”</w:t>
+      </w:r>
     </w:p>
     <w:sectPr>
       <w:pgSz w:w="12240" w:h="15840"/>
@@ -1443,6 +1587,29 @@
     <w:semiHidden/>
     <w:unhideWhenUsed/>
   </w:style>
+  <w:style w:type="character" w:styleId="Hyperlink">
+    <w:name w:val="Hyperlink"/>
+    <w:basedOn w:val="DefaultParagraphFont"/>
+    <w:uiPriority w:val="99"/>
+    <w:unhideWhenUsed/>
+    <w:rsid w:val="00A73CA4"/>
+    <w:rPr>
+      <w:color w:val="0563C1" w:themeColor="hyperlink"/>
+      <w:u w:val="single"/>
+    </w:rPr>
+  </w:style>
+  <w:style w:type="character" w:styleId="FollowedHyperlink">
+    <w:name w:val="FollowedHyperlink"/>
+    <w:basedOn w:val="DefaultParagraphFont"/>
+    <w:uiPriority w:val="99"/>
+    <w:semiHidden/>
+    <w:unhideWhenUsed/>
+    <w:rsid w:val="00A73CA4"/>
+    <w:rPr>
+      <w:color w:val="954F72" w:themeColor="followedHyperlink"/>
+      <w:u w:val="single"/>
+    </w:rPr>
+  </w:style>
 </w:styles>
 </file>
 

</xml_diff>